<commit_message>
CNN visualization moderately functional
</commit_message>
<xml_diff>
--- a/DataVisualization/DataVisualization.docx
+++ b/DataVisualization/DataVisualization.docx
@@ -39,18 +39,85 @@
         <w:ind w:firstLine="360"/>
       </w:pPr>
       <w:r>
-        <w:t xml:space="preserve">Image data needs to be broken down by image and category for meaningful analysis. Histograms can show the pixel range used and </w:t>
-      </w:r>
-      <w:r>
-        <w:t xml:space="preserve">intermediate images of the CNN models can show important features. I will also look at the mean median and mode values of each image. </w:t>
-      </w:r>
+        <w:t xml:space="preserve">Image data needs to be broken down by image and category for meaningful analysis. </w:t>
+      </w:r>
+      <w:r>
+        <w:rPr>
+          <w:strike/>
+        </w:rPr>
+        <w:t>Histograms can show the pixel range used</w:t>
+      </w:r>
+      <w:r>
+        <w:t xml:space="preserve"> and </w:t>
+      </w:r>
+      <w:r>
+        <w:t xml:space="preserve">intermediate images of the CNN models can show important features. </w:t>
+      </w:r>
+      <w:r>
+        <w:rPr>
+          <w:strike/>
+        </w:rPr>
+        <w:t xml:space="preserve">I will also look at the mean </w:t>
+      </w:r>
+      <w:r>
+        <w:rPr>
+          <w:strike/>
+        </w:rPr>
+        <w:t xml:space="preserve">and </w:t>
+      </w:r>
+      <w:r>
+        <w:rPr>
+          <w:strike/>
+        </w:rPr>
+        <w:t>median values of each image</w:t>
+      </w:r>
+      <w:r>
+        <w:t xml:space="preserve">. </w:t>
+      </w:r>
+      <w:bookmarkStart w:id="0" w:name="_GoBack"/>
       <w:proofErr w:type="gramStart"/>
       <w:r>
-        <w:t>How preprocessing changes the image of the biggest difference.</w:t>
+        <w:rPr>
+          <w:strike/>
+        </w:rPr>
+        <w:t>How preprocessing changes the image of the biggest difference</w:t>
+      </w:r>
+      <w:bookmarkEnd w:id="0"/>
+      <w:r>
+        <w:t>.</w:t>
       </w:r>
       <w:proofErr w:type="gramEnd"/>
       <w:r>
-        <w:t xml:space="preserve"> Show an example of each category and figure out which categories are the most commonly confused.</w:t>
+        <w:t xml:space="preserve"> </w:t>
+      </w:r>
+      <w:r>
+        <w:rPr>
+          <w:strike/>
+        </w:rPr>
+        <w:t>Show an example of each category and figure out which</w:t>
+      </w:r>
+      <w:r>
+        <w:t xml:space="preserve"> categories are the most commonly confused.</w:t>
+      </w:r>
+    </w:p>
+    <w:p>
+      <w:pPr>
+        <w:ind w:firstLine="360"/>
+      </w:pPr>
+      <w:r>
+        <w:t xml:space="preserve">Mean and median values start to show some of the differences between categories. Mode wouldn’t make sense to examine because it would be zero for every class </w:t>
+      </w:r>
+      <w:r>
+        <w:t>since the</w:t>
+      </w:r>
+      <w:r>
+        <w:t xml:space="preserve"> zero is the most common value</w:t>
+      </w:r>
+      <w:r>
+        <w:t>, because of the background</w:t>
+      </w:r>
+      <w:r>
+        <w:t xml:space="preserve">. </w:t>
       </w:r>
     </w:p>
     <w:p>
@@ -64,24 +131,30 @@
         <w:ind w:firstLine="360"/>
       </w:pPr>
       <w:r>
-        <w:t>An example of all 9 classes of images are on the following pages, clearly shirt, t-shirt, and pullover categories are a lot more similar than some of the other classes.</w:t>
-      </w:r>
-    </w:p>
-    <w:p>
-      <w:pPr>
-        <w:rPr>
-          <w:b/>
-        </w:rPr>
-      </w:pPr>
-      <w:r>
-        <w:rPr>
-          <w:noProof/>
-        </w:rPr>
-        <w:lastRenderedPageBreak/>
-        <w:drawing>
-          <wp:inline distT="0" distB="0" distL="0" distR="0" wp14:anchorId="16E98751" wp14:editId="17F8E952">
-            <wp:extent cx="2394660" cy="2665562"/>
-            <wp:effectExtent l="0" t="0" r="5715" b="1905"/>
+        <w:t xml:space="preserve">An example of all </w:t>
+      </w:r>
+      <w:r>
+        <w:t>10</w:t>
+      </w:r>
+      <w:r>
+        <w:t xml:space="preserve"> classes of images are on the following pages, clearly shirt, t-shirt, and pullover categories are a lot more similar than some of the other classes.</w:t>
+      </w:r>
+    </w:p>
+    <w:p>
+      <w:pPr>
+        <w:spacing w:after="0"/>
+        <w:rPr>
+          <w:noProof/>
+        </w:rPr>
+      </w:pPr>
+      <w:r>
+        <w:rPr>
+          <w:noProof/>
+        </w:rPr>
+        <w:drawing>
+          <wp:inline distT="0" distB="0" distL="0" distR="0" wp14:anchorId="3FDDB254" wp14:editId="370F2140">
+            <wp:extent cx="1084960" cy="1207698"/>
+            <wp:effectExtent l="0" t="0" r="1270" b="0"/>
             <wp:docPr id="4" name="Picture 4"/>
             <wp:cNvGraphicFramePr>
               <a:graphicFrameLocks xmlns:a="http://schemas.openxmlformats.org/drawingml/2006/main" noChangeAspect="1"/>
@@ -101,7 +174,7 @@
                   <pic:spPr bwMode="auto">
                     <a:xfrm>
                       <a:off x="0" y="0"/>
-                      <a:ext cx="2394419" cy="2665293"/>
+                      <a:ext cx="1089158" cy="1212371"/>
                     </a:xfrm>
                     <a:prstGeom prst="rect">
                       <a:avLst/>
@@ -132,10 +205,10 @@
           <w:noProof/>
         </w:rPr>
         <w:drawing>
-          <wp:inline distT="0" distB="0" distL="0" distR="0" wp14:anchorId="431BBFC9" wp14:editId="1A99696C">
-            <wp:extent cx="2333625" cy="2657475"/>
-            <wp:effectExtent l="0" t="0" r="9525" b="9525"/>
-            <wp:docPr id="10" name="Picture 10"/>
+          <wp:inline distT="0" distB="0" distL="0" distR="0" wp14:anchorId="53AF6C69" wp14:editId="01271FD2">
+            <wp:extent cx="1742536" cy="1161692"/>
+            <wp:effectExtent l="0" t="0" r="0" b="635"/>
+            <wp:docPr id="14" name="Picture 14"/>
             <wp:cNvGraphicFramePr>
               <a:graphicFrameLocks xmlns:a="http://schemas.openxmlformats.org/drawingml/2006/main" noChangeAspect="1"/>
             </wp:cNvGraphicFramePr>
@@ -155,27 +228,35 @@
                   <pic:spPr>
                     <a:xfrm>
                       <a:off x="0" y="0"/>
-                      <a:ext cx="2333625" cy="2657475"/>
-                    </a:xfrm>
-                    <a:prstGeom prst="rect">
-                      <a:avLst/>
-                    </a:prstGeom>
-                  </pic:spPr>
-                </pic:pic>
-              </a:graphicData>
-            </a:graphic>
-          </wp:inline>
-        </w:drawing>
-      </w:r>
-      <w:r>
-        <w:rPr>
-          <w:noProof/>
-        </w:rPr>
-        <w:drawing>
-          <wp:inline distT="0" distB="0" distL="0" distR="0" wp14:anchorId="0A6E2130" wp14:editId="3DFBF6D2">
-            <wp:extent cx="2466975" cy="2752725"/>
-            <wp:effectExtent l="0" t="0" r="9525" b="9525"/>
-            <wp:docPr id="1" name="Picture 1"/>
+                      <a:ext cx="1740135" cy="1160092"/>
+                    </a:xfrm>
+                    <a:prstGeom prst="rect">
+                      <a:avLst/>
+                    </a:prstGeom>
+                  </pic:spPr>
+                </pic:pic>
+              </a:graphicData>
+            </a:graphic>
+          </wp:inline>
+        </w:drawing>
+      </w:r>
+    </w:p>
+    <w:p>
+      <w:pPr>
+        <w:spacing w:after="0"/>
+        <w:rPr>
+          <w:noProof/>
+        </w:rPr>
+      </w:pPr>
+      <w:r>
+        <w:rPr>
+          <w:noProof/>
+        </w:rPr>
+        <w:drawing>
+          <wp:inline distT="0" distB="0" distL="0" distR="0" wp14:anchorId="5A7B5AD5" wp14:editId="49587B44">
+            <wp:extent cx="1061049" cy="1208297"/>
+            <wp:effectExtent l="0" t="0" r="6350" b="0"/>
+            <wp:docPr id="10" name="Picture 10"/>
             <wp:cNvGraphicFramePr>
               <a:graphicFrameLocks xmlns:a="http://schemas.openxmlformats.org/drawingml/2006/main" noChangeAspect="1"/>
             </wp:cNvGraphicFramePr>
@@ -195,7 +276,7 @@
                   <pic:spPr>
                     <a:xfrm>
                       <a:off x="0" y="0"/>
-                      <a:ext cx="2466975" cy="2752725"/>
+                      <a:ext cx="1061265" cy="1208543"/>
                     </a:xfrm>
                     <a:prstGeom prst="rect">
                       <a:avLst/>
@@ -218,10 +299,10 @@
           <w:noProof/>
         </w:rPr>
         <w:drawing>
-          <wp:inline distT="0" distB="0" distL="0" distR="0" wp14:anchorId="06389B9A" wp14:editId="44B61718">
-            <wp:extent cx="2352675" cy="2657475"/>
-            <wp:effectExtent l="0" t="0" r="9525" b="9525"/>
-            <wp:docPr id="5" name="Picture 5"/>
+          <wp:inline distT="0" distB="0" distL="0" distR="0" wp14:anchorId="6506CAD2" wp14:editId="1D210162">
+            <wp:extent cx="1671154" cy="1086929"/>
+            <wp:effectExtent l="0" t="0" r="5715" b="0"/>
+            <wp:docPr id="20" name="Picture 20"/>
             <wp:cNvGraphicFramePr>
               <a:graphicFrameLocks xmlns:a="http://schemas.openxmlformats.org/drawingml/2006/main" noChangeAspect="1"/>
             </wp:cNvGraphicFramePr>
@@ -241,33 +322,35 @@
                   <pic:spPr>
                     <a:xfrm>
                       <a:off x="0" y="0"/>
-                      <a:ext cx="2352675" cy="2657475"/>
-                    </a:xfrm>
-                    <a:prstGeom prst="rect">
-                      <a:avLst/>
-                    </a:prstGeom>
-                  </pic:spPr>
-                </pic:pic>
-              </a:graphicData>
-            </a:graphic>
-          </wp:inline>
-        </w:drawing>
-      </w:r>
-      <w:r>
-        <w:rPr>
-          <w:noProof/>
-        </w:rPr>
-        <w:t xml:space="preserve"> </w:t>
-      </w:r>
-      <w:r>
-        <w:rPr>
-          <w:noProof/>
-        </w:rPr>
-        <w:drawing>
-          <wp:inline distT="0" distB="0" distL="0" distR="0" wp14:anchorId="18A0DDBF" wp14:editId="6E679CAF">
-            <wp:extent cx="2362200" cy="2638425"/>
-            <wp:effectExtent l="0" t="0" r="0" b="9525"/>
-            <wp:docPr id="6" name="Picture 6"/>
+                      <a:ext cx="1673098" cy="1088193"/>
+                    </a:xfrm>
+                    <a:prstGeom prst="rect">
+                      <a:avLst/>
+                    </a:prstGeom>
+                  </pic:spPr>
+                </pic:pic>
+              </a:graphicData>
+            </a:graphic>
+          </wp:inline>
+        </w:drawing>
+      </w:r>
+    </w:p>
+    <w:p>
+      <w:pPr>
+        <w:spacing w:after="0"/>
+        <w:rPr>
+          <w:noProof/>
+        </w:rPr>
+      </w:pPr>
+      <w:r>
+        <w:rPr>
+          <w:noProof/>
+        </w:rPr>
+        <w:drawing>
+          <wp:inline distT="0" distB="0" distL="0" distR="0" wp14:anchorId="627DAA08" wp14:editId="09F0D5F1">
+            <wp:extent cx="1074481" cy="1198939"/>
+            <wp:effectExtent l="0" t="0" r="0" b="1270"/>
+            <wp:docPr id="1" name="Picture 1"/>
             <wp:cNvGraphicFramePr>
               <a:graphicFrameLocks xmlns:a="http://schemas.openxmlformats.org/drawingml/2006/main" noChangeAspect="1"/>
             </wp:cNvGraphicFramePr>
@@ -287,26 +370,269 @@
                   <pic:spPr>
                     <a:xfrm>
                       <a:off x="0" y="0"/>
-                      <a:ext cx="2362200" cy="2638425"/>
-                    </a:xfrm>
-                    <a:prstGeom prst="rect">
-                      <a:avLst/>
-                    </a:prstGeom>
-                  </pic:spPr>
-                </pic:pic>
-              </a:graphicData>
-            </a:graphic>
-          </wp:inline>
-        </w:drawing>
-      </w:r>
-      <w:r>
-        <w:rPr>
-          <w:noProof/>
-        </w:rPr>
-        <w:drawing>
-          <wp:inline distT="0" distB="0" distL="0" distR="0" wp14:anchorId="17F2DD8A" wp14:editId="5B29A344">
-            <wp:extent cx="2335002" cy="2639683"/>
-            <wp:effectExtent l="0" t="0" r="8255" b="8890"/>
+                      <a:ext cx="1075368" cy="1199929"/>
+                    </a:xfrm>
+                    <a:prstGeom prst="rect">
+                      <a:avLst/>
+                    </a:prstGeom>
+                  </pic:spPr>
+                </pic:pic>
+              </a:graphicData>
+            </a:graphic>
+          </wp:inline>
+        </w:drawing>
+      </w:r>
+      <w:r>
+        <w:rPr>
+          <w:noProof/>
+        </w:rPr>
+        <w:t xml:space="preserve"> </w:t>
+      </w:r>
+      <w:r>
+        <w:rPr>
+          <w:noProof/>
+        </w:rPr>
+        <w:drawing>
+          <wp:inline distT="0" distB="0" distL="0" distR="0" wp14:anchorId="496AC291" wp14:editId="4D3BC98C">
+            <wp:extent cx="1621766" cy="1084091"/>
+            <wp:effectExtent l="0" t="0" r="0" b="1905"/>
+            <wp:docPr id="11" name="Picture 11"/>
+            <wp:cNvGraphicFramePr>
+              <a:graphicFrameLocks xmlns:a="http://schemas.openxmlformats.org/drawingml/2006/main" noChangeAspect="1"/>
+            </wp:cNvGraphicFramePr>
+            <a:graphic xmlns:a="http://schemas.openxmlformats.org/drawingml/2006/main">
+              <a:graphicData uri="http://schemas.openxmlformats.org/drawingml/2006/picture">
+                <pic:pic xmlns:pic="http://schemas.openxmlformats.org/drawingml/2006/picture">
+                  <pic:nvPicPr>
+                    <pic:cNvPr id="0" name=""/>
+                    <pic:cNvPicPr/>
+                  </pic:nvPicPr>
+                  <pic:blipFill>
+                    <a:blip r:embed="rId10"/>
+                    <a:stretch>
+                      <a:fillRect/>
+                    </a:stretch>
+                  </pic:blipFill>
+                  <pic:spPr>
+                    <a:xfrm>
+                      <a:off x="0" y="0"/>
+                      <a:ext cx="1621737" cy="1084071"/>
+                    </a:xfrm>
+                    <a:prstGeom prst="rect">
+                      <a:avLst/>
+                    </a:prstGeom>
+                  </pic:spPr>
+                </pic:pic>
+              </a:graphicData>
+            </a:graphic>
+          </wp:inline>
+        </w:drawing>
+      </w:r>
+    </w:p>
+    <w:p>
+      <w:pPr>
+        <w:spacing w:after="0"/>
+        <w:rPr>
+          <w:noProof/>
+        </w:rPr>
+      </w:pPr>
+      <w:r>
+        <w:rPr>
+          <w:noProof/>
+        </w:rPr>
+        <w:lastRenderedPageBreak/>
+        <w:drawing>
+          <wp:inline distT="0" distB="0" distL="0" distR="0" wp14:anchorId="39E65DB5" wp14:editId="55A5CECE">
+            <wp:extent cx="1067264" cy="1205534"/>
+            <wp:effectExtent l="0" t="0" r="0" b="0"/>
+            <wp:docPr id="5" name="Picture 5"/>
+            <wp:cNvGraphicFramePr>
+              <a:graphicFrameLocks xmlns:a="http://schemas.openxmlformats.org/drawingml/2006/main" noChangeAspect="1"/>
+            </wp:cNvGraphicFramePr>
+            <a:graphic xmlns:a="http://schemas.openxmlformats.org/drawingml/2006/main">
+              <a:graphicData uri="http://schemas.openxmlformats.org/drawingml/2006/picture">
+                <pic:pic xmlns:pic="http://schemas.openxmlformats.org/drawingml/2006/picture">
+                  <pic:nvPicPr>
+                    <pic:cNvPr id="0" name=""/>
+                    <pic:cNvPicPr/>
+                  </pic:nvPicPr>
+                  <pic:blipFill>
+                    <a:blip r:embed="rId11"/>
+                    <a:stretch>
+                      <a:fillRect/>
+                    </a:stretch>
+                  </pic:blipFill>
+                  <pic:spPr>
+                    <a:xfrm>
+                      <a:off x="0" y="0"/>
+                      <a:ext cx="1075151" cy="1214442"/>
+                    </a:xfrm>
+                    <a:prstGeom prst="rect">
+                      <a:avLst/>
+                    </a:prstGeom>
+                  </pic:spPr>
+                </pic:pic>
+              </a:graphicData>
+            </a:graphic>
+          </wp:inline>
+        </w:drawing>
+      </w:r>
+      <w:r>
+        <w:rPr>
+          <w:noProof/>
+        </w:rPr>
+        <w:t xml:space="preserve"> </w:t>
+      </w:r>
+      <w:r>
+        <w:rPr>
+          <w:noProof/>
+        </w:rPr>
+        <w:drawing>
+          <wp:inline distT="0" distB="0" distL="0" distR="0" wp14:anchorId="6E1ABCA0" wp14:editId="66E9C7A5">
+            <wp:extent cx="1626437" cy="1052142"/>
+            <wp:effectExtent l="0" t="0" r="0" b="0"/>
+            <wp:docPr id="15" name="Picture 15"/>
+            <wp:cNvGraphicFramePr>
+              <a:graphicFrameLocks xmlns:a="http://schemas.openxmlformats.org/drawingml/2006/main" noChangeAspect="1"/>
+            </wp:cNvGraphicFramePr>
+            <a:graphic xmlns:a="http://schemas.openxmlformats.org/drawingml/2006/main">
+              <a:graphicData uri="http://schemas.openxmlformats.org/drawingml/2006/picture">
+                <pic:pic xmlns:pic="http://schemas.openxmlformats.org/drawingml/2006/picture">
+                  <pic:nvPicPr>
+                    <pic:cNvPr id="0" name=""/>
+                    <pic:cNvPicPr/>
+                  </pic:nvPicPr>
+                  <pic:blipFill>
+                    <a:blip r:embed="rId12"/>
+                    <a:stretch>
+                      <a:fillRect/>
+                    </a:stretch>
+                  </pic:blipFill>
+                  <pic:spPr>
+                    <a:xfrm>
+                      <a:off x="0" y="0"/>
+                      <a:ext cx="1631587" cy="1055473"/>
+                    </a:xfrm>
+                    <a:prstGeom prst="rect">
+                      <a:avLst/>
+                    </a:prstGeom>
+                  </pic:spPr>
+                </pic:pic>
+              </a:graphicData>
+            </a:graphic>
+          </wp:inline>
+        </w:drawing>
+      </w:r>
+    </w:p>
+    <w:p>
+      <w:pPr>
+        <w:spacing w:after="0"/>
+        <w:rPr>
+          <w:noProof/>
+        </w:rPr>
+      </w:pPr>
+      <w:r>
+        <w:rPr>
+          <w:noProof/>
+        </w:rPr>
+        <w:drawing>
+          <wp:inline distT="0" distB="0" distL="0" distR="0" wp14:anchorId="417190DF" wp14:editId="3CCF94ED">
+            <wp:extent cx="1073537" cy="1199072"/>
+            <wp:effectExtent l="0" t="0" r="0" b="1270"/>
+            <wp:docPr id="6" name="Picture 6"/>
+            <wp:cNvGraphicFramePr>
+              <a:graphicFrameLocks xmlns:a="http://schemas.openxmlformats.org/drawingml/2006/main" noChangeAspect="1"/>
+            </wp:cNvGraphicFramePr>
+            <a:graphic xmlns:a="http://schemas.openxmlformats.org/drawingml/2006/main">
+              <a:graphicData uri="http://schemas.openxmlformats.org/drawingml/2006/picture">
+                <pic:pic xmlns:pic="http://schemas.openxmlformats.org/drawingml/2006/picture">
+                  <pic:nvPicPr>
+                    <pic:cNvPr id="0" name=""/>
+                    <pic:cNvPicPr/>
+                  </pic:nvPicPr>
+                  <pic:blipFill>
+                    <a:blip r:embed="rId13"/>
+                    <a:stretch>
+                      <a:fillRect/>
+                    </a:stretch>
+                  </pic:blipFill>
+                  <pic:spPr>
+                    <a:xfrm>
+                      <a:off x="0" y="0"/>
+                      <a:ext cx="1073025" cy="1198501"/>
+                    </a:xfrm>
+                    <a:prstGeom prst="rect">
+                      <a:avLst/>
+                    </a:prstGeom>
+                  </pic:spPr>
+                </pic:pic>
+              </a:graphicData>
+            </a:graphic>
+          </wp:inline>
+        </w:drawing>
+      </w:r>
+      <w:r>
+        <w:rPr>
+          <w:noProof/>
+        </w:rPr>
+        <w:t xml:space="preserve"> </w:t>
+      </w:r>
+      <w:r>
+        <w:rPr>
+          <w:noProof/>
+        </w:rPr>
+        <w:drawing>
+          <wp:inline distT="0" distB="0" distL="0" distR="0" wp14:anchorId="16F47867" wp14:editId="2F64ADAE">
+            <wp:extent cx="1838247" cy="1199072"/>
+            <wp:effectExtent l="0" t="0" r="0" b="1270"/>
+            <wp:docPr id="16" name="Picture 16"/>
+            <wp:cNvGraphicFramePr>
+              <a:graphicFrameLocks xmlns:a="http://schemas.openxmlformats.org/drawingml/2006/main" noChangeAspect="1"/>
+            </wp:cNvGraphicFramePr>
+            <a:graphic xmlns:a="http://schemas.openxmlformats.org/drawingml/2006/main">
+              <a:graphicData uri="http://schemas.openxmlformats.org/drawingml/2006/picture">
+                <pic:pic xmlns:pic="http://schemas.openxmlformats.org/drawingml/2006/picture">
+                  <pic:nvPicPr>
+                    <pic:cNvPr id="0" name=""/>
+                    <pic:cNvPicPr/>
+                  </pic:nvPicPr>
+                  <pic:blipFill>
+                    <a:blip r:embed="rId14"/>
+                    <a:stretch>
+                      <a:fillRect/>
+                    </a:stretch>
+                  </pic:blipFill>
+                  <pic:spPr>
+                    <a:xfrm>
+                      <a:off x="0" y="0"/>
+                      <a:ext cx="1839681" cy="1200008"/>
+                    </a:xfrm>
+                    <a:prstGeom prst="rect">
+                      <a:avLst/>
+                    </a:prstGeom>
+                  </pic:spPr>
+                </pic:pic>
+              </a:graphicData>
+            </a:graphic>
+          </wp:inline>
+        </w:drawing>
+      </w:r>
+    </w:p>
+    <w:p>
+      <w:pPr>
+        <w:spacing w:after="0"/>
+        <w:rPr>
+          <w:noProof/>
+        </w:rPr>
+      </w:pPr>
+      <w:r>
+        <w:rPr>
+          <w:noProof/>
+        </w:rPr>
+        <w:drawing>
+          <wp:inline distT="0" distB="0" distL="0" distR="0" wp14:anchorId="029120BE" wp14:editId="14A1C7EE">
+            <wp:extent cx="1068301" cy="1207698"/>
+            <wp:effectExtent l="0" t="0" r="0" b="0"/>
             <wp:docPr id="7" name="Picture 7"/>
             <wp:cNvGraphicFramePr>
               <a:graphicFrameLocks xmlns:a="http://schemas.openxmlformats.org/drawingml/2006/main" noChangeAspect="1"/>
@@ -319,14 +645,14 @@
                     <pic:cNvPicPr/>
                   </pic:nvPicPr>
                   <pic:blipFill rotWithShape="1">
-                    <a:blip r:embed="rId10"/>
+                    <a:blip r:embed="rId15"/>
                     <a:srcRect l="17879" t="24978"/>
                     <a:stretch/>
                   </pic:blipFill>
                   <pic:spPr bwMode="auto">
                     <a:xfrm>
                       <a:off x="0" y="0"/>
-                      <a:ext cx="2338792" cy="2643967"/>
+                      <a:ext cx="1070035" cy="1209658"/>
                     </a:xfrm>
                     <a:prstGeom prst="rect">
                       <a:avLst/>
@@ -350,12 +676,17 @@
         <w:rPr>
           <w:noProof/>
         </w:rPr>
-        <w:lastRenderedPageBreak/>
-        <w:drawing>
-          <wp:inline distT="0" distB="0" distL="0" distR="0" wp14:anchorId="67694104" wp14:editId="4BF02413">
-            <wp:extent cx="2409825" cy="2743200"/>
-            <wp:effectExtent l="0" t="0" r="9525" b="0"/>
-            <wp:docPr id="3" name="Picture 3"/>
+        <w:t xml:space="preserve"> </w:t>
+      </w:r>
+      <w:r>
+        <w:rPr>
+          <w:noProof/>
+        </w:rPr>
+        <w:drawing>
+          <wp:inline distT="0" distB="0" distL="0" distR="0" wp14:anchorId="651757A8" wp14:editId="2610D8E5">
+            <wp:extent cx="1846053" cy="1210691"/>
+            <wp:effectExtent l="0" t="0" r="1905" b="8890"/>
+            <wp:docPr id="17" name="Picture 17"/>
             <wp:cNvGraphicFramePr>
               <a:graphicFrameLocks xmlns:a="http://schemas.openxmlformats.org/drawingml/2006/main" noChangeAspect="1"/>
             </wp:cNvGraphicFramePr>
@@ -367,7 +698,7 @@
                     <pic:cNvPicPr/>
                   </pic:nvPicPr>
                   <pic:blipFill>
-                    <a:blip r:embed="rId11"/>
+                    <a:blip r:embed="rId16"/>
                     <a:stretch>
                       <a:fillRect/>
                     </a:stretch>
@@ -375,7 +706,55 @@
                   <pic:spPr>
                     <a:xfrm>
                       <a:off x="0" y="0"/>
-                      <a:ext cx="2409825" cy="2743200"/>
+                      <a:ext cx="1847493" cy="1211636"/>
+                    </a:xfrm>
+                    <a:prstGeom prst="rect">
+                      <a:avLst/>
+                    </a:prstGeom>
+                  </pic:spPr>
+                </pic:pic>
+              </a:graphicData>
+            </a:graphic>
+          </wp:inline>
+        </w:drawing>
+      </w:r>
+    </w:p>
+    <w:p>
+      <w:pPr>
+        <w:spacing w:after="0"/>
+        <w:rPr>
+          <w:noProof/>
+        </w:rPr>
+      </w:pPr>
+      <w:r>
+        <w:rPr>
+          <w:noProof/>
+        </w:rPr>
+        <w:drawing>
+          <wp:inline distT="0" distB="0" distL="0" distR="0" wp14:anchorId="1D7FC411" wp14:editId="4991790C">
+            <wp:extent cx="1091242" cy="1242204"/>
+            <wp:effectExtent l="0" t="0" r="0" b="0"/>
+            <wp:docPr id="3" name="Picture 3"/>
+            <wp:cNvGraphicFramePr>
+              <a:graphicFrameLocks xmlns:a="http://schemas.openxmlformats.org/drawingml/2006/main" noChangeAspect="1"/>
+            </wp:cNvGraphicFramePr>
+            <a:graphic xmlns:a="http://schemas.openxmlformats.org/drawingml/2006/main">
+              <a:graphicData uri="http://schemas.openxmlformats.org/drawingml/2006/picture">
+                <pic:pic xmlns:pic="http://schemas.openxmlformats.org/drawingml/2006/picture">
+                  <pic:nvPicPr>
+                    <pic:cNvPr id="0" name=""/>
+                    <pic:cNvPicPr/>
+                  </pic:nvPicPr>
+                  <pic:blipFill>
+                    <a:blip r:embed="rId17"/>
+                    <a:stretch>
+                      <a:fillRect/>
+                    </a:stretch>
+                  </pic:blipFill>
+                  <pic:spPr>
+                    <a:xfrm>
+                      <a:off x="0" y="0"/>
+                      <a:ext cx="1092627" cy="1243781"/>
                     </a:xfrm>
                     <a:prstGeom prst="rect">
                       <a:avLst/>
@@ -398,9 +777,57 @@
           <w:noProof/>
         </w:rPr>
         <w:drawing>
-          <wp:inline distT="0" distB="0" distL="0" distR="0" wp14:anchorId="56A4BCC6" wp14:editId="08EAE9E6">
-            <wp:extent cx="2351852" cy="2665563"/>
-            <wp:effectExtent l="0" t="0" r="0" b="1905"/>
+          <wp:inline distT="0" distB="0" distL="0" distR="0" wp14:anchorId="23A12385" wp14:editId="5E5DB1DA">
+            <wp:extent cx="1846053" cy="1218997"/>
+            <wp:effectExtent l="0" t="0" r="1905" b="635"/>
+            <wp:docPr id="13" name="Picture 13"/>
+            <wp:cNvGraphicFramePr>
+              <a:graphicFrameLocks xmlns:a="http://schemas.openxmlformats.org/drawingml/2006/main" noChangeAspect="1"/>
+            </wp:cNvGraphicFramePr>
+            <a:graphic xmlns:a="http://schemas.openxmlformats.org/drawingml/2006/main">
+              <a:graphicData uri="http://schemas.openxmlformats.org/drawingml/2006/picture">
+                <pic:pic xmlns:pic="http://schemas.openxmlformats.org/drawingml/2006/picture">
+                  <pic:nvPicPr>
+                    <pic:cNvPr id="0" name=""/>
+                    <pic:cNvPicPr/>
+                  </pic:nvPicPr>
+                  <pic:blipFill>
+                    <a:blip r:embed="rId18"/>
+                    <a:stretch>
+                      <a:fillRect/>
+                    </a:stretch>
+                  </pic:blipFill>
+                  <pic:spPr>
+                    <a:xfrm>
+                      <a:off x="0" y="0"/>
+                      <a:ext cx="1848205" cy="1220418"/>
+                    </a:xfrm>
+                    <a:prstGeom prst="rect">
+                      <a:avLst/>
+                    </a:prstGeom>
+                  </pic:spPr>
+                </pic:pic>
+              </a:graphicData>
+            </a:graphic>
+          </wp:inline>
+        </w:drawing>
+      </w:r>
+    </w:p>
+    <w:p>
+      <w:pPr>
+        <w:spacing w:after="0"/>
+        <w:rPr>
+          <w:noProof/>
+        </w:rPr>
+      </w:pPr>
+      <w:r>
+        <w:rPr>
+          <w:noProof/>
+        </w:rPr>
+        <w:drawing>
+          <wp:inline distT="0" distB="0" distL="0" distR="0" wp14:anchorId="6CDD9607" wp14:editId="0BD16E20">
+            <wp:extent cx="1096008" cy="1242203"/>
+            <wp:effectExtent l="0" t="0" r="9525" b="0"/>
             <wp:docPr id="9" name="Picture 9"/>
             <wp:cNvGraphicFramePr>
               <a:graphicFrameLocks xmlns:a="http://schemas.openxmlformats.org/drawingml/2006/main" noChangeAspect="1"/>
@@ -413,14 +840,14 @@
                     <pic:cNvPicPr/>
                   </pic:nvPicPr>
                   <pic:blipFill rotWithShape="1">
-                    <a:blip r:embed="rId12"/>
+                    <a:blip r:embed="rId19"/>
                     <a:srcRect l="6835" t="25181"/>
                     <a:stretch/>
                   </pic:blipFill>
                   <pic:spPr bwMode="auto">
                     <a:xfrm>
                       <a:off x="0" y="0"/>
-                      <a:ext cx="2351614" cy="2665294"/>
+                      <a:ext cx="1095897" cy="1242078"/>
                     </a:xfrm>
                     <a:prstGeom prst="rect">
                       <a:avLst/>
@@ -444,11 +871,17 @@
         <w:rPr>
           <w:noProof/>
         </w:rPr>
-        <w:drawing>
-          <wp:inline distT="0" distB="0" distL="0" distR="0" wp14:anchorId="371BDA99" wp14:editId="429DE258">
-            <wp:extent cx="2343150" cy="2657475"/>
-            <wp:effectExtent l="0" t="0" r="0" b="9525"/>
-            <wp:docPr id="8" name="Picture 8"/>
+        <w:t xml:space="preserve"> </w:t>
+      </w:r>
+      <w:r>
+        <w:rPr>
+          <w:noProof/>
+        </w:rPr>
+        <w:drawing>
+          <wp:inline distT="0" distB="0" distL="0" distR="0" wp14:anchorId="7539A69B" wp14:editId="3FB9904E">
+            <wp:extent cx="1802921" cy="1163175"/>
+            <wp:effectExtent l="0" t="0" r="6985" b="0"/>
+            <wp:docPr id="19" name="Picture 19"/>
             <wp:cNvGraphicFramePr>
               <a:graphicFrameLocks xmlns:a="http://schemas.openxmlformats.org/drawingml/2006/main" noChangeAspect="1"/>
             </wp:cNvGraphicFramePr>
@@ -460,7 +893,7 @@
                     <pic:cNvPicPr/>
                   </pic:nvPicPr>
                   <pic:blipFill>
-                    <a:blip r:embed="rId13"/>
+                    <a:blip r:embed="rId20"/>
                     <a:stretch>
                       <a:fillRect/>
                     </a:stretch>
@@ -468,26 +901,129 @@
                   <pic:spPr>
                     <a:xfrm>
                       <a:off x="0" y="0"/>
-                      <a:ext cx="2343150" cy="2657475"/>
-                    </a:xfrm>
-                    <a:prstGeom prst="rect">
-                      <a:avLst/>
-                    </a:prstGeom>
-                  </pic:spPr>
-                </pic:pic>
-              </a:graphicData>
-            </a:graphic>
-          </wp:inline>
-        </w:drawing>
-      </w:r>
-      <w:r>
-        <w:rPr>
-          <w:noProof/>
-        </w:rPr>
-        <w:drawing>
-          <wp:inline distT="0" distB="0" distL="0" distR="0" wp14:anchorId="3E011DBD" wp14:editId="4BDEB859">
-            <wp:extent cx="2380890" cy="2713510"/>
-            <wp:effectExtent l="0" t="0" r="635" b="0"/>
+                      <a:ext cx="1804571" cy="1164239"/>
+                    </a:xfrm>
+                    <a:prstGeom prst="rect">
+                      <a:avLst/>
+                    </a:prstGeom>
+                  </pic:spPr>
+                </pic:pic>
+              </a:graphicData>
+            </a:graphic>
+          </wp:inline>
+        </w:drawing>
+      </w:r>
+    </w:p>
+    <w:p>
+      <w:pPr>
+        <w:spacing w:after="0"/>
+        <w:rPr>
+          <w:noProof/>
+        </w:rPr>
+      </w:pPr>
+      <w:r>
+        <w:rPr>
+          <w:noProof/>
+        </w:rPr>
+        <w:drawing>
+          <wp:inline distT="0" distB="0" distL="0" distR="0" wp14:anchorId="7C7A8488" wp14:editId="033B5D7B">
+            <wp:extent cx="1095276" cy="1242203"/>
+            <wp:effectExtent l="0" t="0" r="0" b="0"/>
+            <wp:docPr id="8" name="Picture 8"/>
+            <wp:cNvGraphicFramePr>
+              <a:graphicFrameLocks xmlns:a="http://schemas.openxmlformats.org/drawingml/2006/main" noChangeAspect="1"/>
+            </wp:cNvGraphicFramePr>
+            <a:graphic xmlns:a="http://schemas.openxmlformats.org/drawingml/2006/main">
+              <a:graphicData uri="http://schemas.openxmlformats.org/drawingml/2006/picture">
+                <pic:pic xmlns:pic="http://schemas.openxmlformats.org/drawingml/2006/picture">
+                  <pic:nvPicPr>
+                    <pic:cNvPr id="0" name=""/>
+                    <pic:cNvPicPr/>
+                  </pic:nvPicPr>
+                  <pic:blipFill>
+                    <a:blip r:embed="rId21"/>
+                    <a:stretch>
+                      <a:fillRect/>
+                    </a:stretch>
+                  </pic:blipFill>
+                  <pic:spPr>
+                    <a:xfrm>
+                      <a:off x="0" y="0"/>
+                      <a:ext cx="1095499" cy="1242456"/>
+                    </a:xfrm>
+                    <a:prstGeom prst="rect">
+                      <a:avLst/>
+                    </a:prstGeom>
+                  </pic:spPr>
+                </pic:pic>
+              </a:graphicData>
+            </a:graphic>
+          </wp:inline>
+        </w:drawing>
+      </w:r>
+      <w:r>
+        <w:rPr>
+          <w:noProof/>
+        </w:rPr>
+        <w:t xml:space="preserve"> </w:t>
+      </w:r>
+      <w:r>
+        <w:rPr>
+          <w:noProof/>
+        </w:rPr>
+        <w:drawing>
+          <wp:inline distT="0" distB="0" distL="0" distR="0" wp14:anchorId="70496486" wp14:editId="52036A44">
+            <wp:extent cx="1776077" cy="1169493"/>
+            <wp:effectExtent l="0" t="0" r="0" b="0"/>
+            <wp:docPr id="18" name="Picture 18"/>
+            <wp:cNvGraphicFramePr>
+              <a:graphicFrameLocks xmlns:a="http://schemas.openxmlformats.org/drawingml/2006/main" noChangeAspect="1"/>
+            </wp:cNvGraphicFramePr>
+            <a:graphic xmlns:a="http://schemas.openxmlformats.org/drawingml/2006/main">
+              <a:graphicData uri="http://schemas.openxmlformats.org/drawingml/2006/picture">
+                <pic:pic xmlns:pic="http://schemas.openxmlformats.org/drawingml/2006/picture">
+                  <pic:nvPicPr>
+                    <pic:cNvPr id="0" name=""/>
+                    <pic:cNvPicPr/>
+                  </pic:nvPicPr>
+                  <pic:blipFill>
+                    <a:blip r:embed="rId22"/>
+                    <a:stretch>
+                      <a:fillRect/>
+                    </a:stretch>
+                  </pic:blipFill>
+                  <pic:spPr>
+                    <a:xfrm>
+                      <a:off x="0" y="0"/>
+                      <a:ext cx="1782156" cy="1173496"/>
+                    </a:xfrm>
+                    <a:prstGeom prst="rect">
+                      <a:avLst/>
+                    </a:prstGeom>
+                  </pic:spPr>
+                </pic:pic>
+              </a:graphicData>
+            </a:graphic>
+          </wp:inline>
+        </w:drawing>
+      </w:r>
+    </w:p>
+    <w:p>
+      <w:pPr>
+        <w:spacing w:after="0"/>
+        <w:rPr>
+          <w:b/>
+        </w:rPr>
+      </w:pPr>
+      <w:r>
+        <w:rPr>
+          <w:noProof/>
+        </w:rPr>
+        <w:lastRenderedPageBreak/>
+        <w:drawing>
+          <wp:inline distT="0" distB="0" distL="0" distR="0" wp14:anchorId="177DE5C4" wp14:editId="53E45EE1">
+            <wp:extent cx="1089935" cy="1242203"/>
+            <wp:effectExtent l="0" t="0" r="0" b="0"/>
             <wp:docPr id="2" name="Picture 2"/>
             <wp:cNvGraphicFramePr>
               <a:graphicFrameLocks xmlns:a="http://schemas.openxmlformats.org/drawingml/2006/main" noChangeAspect="1"/>
@@ -500,14 +1036,14 @@
                     <pic:cNvPicPr/>
                   </pic:nvPicPr>
                   <pic:blipFill rotWithShape="1">
-                    <a:blip r:embed="rId14"/>
+                    <a:blip r:embed="rId23"/>
                     <a:srcRect l="21143" t="25026"/>
                     <a:stretch/>
                   </pic:blipFill>
                   <pic:spPr bwMode="auto">
                     <a:xfrm>
                       <a:off x="0" y="0"/>
-                      <a:ext cx="2381032" cy="2713672"/>
+                      <a:ext cx="1091938" cy="1244486"/>
                     </a:xfrm>
                     <a:prstGeom prst="rect">
                       <a:avLst/>
@@ -527,13 +1063,301 @@
           </wp:inline>
         </w:drawing>
       </w:r>
+      <w:r>
+        <w:rPr>
+          <w:noProof/>
+        </w:rPr>
+        <w:t xml:space="preserve"> </w:t>
+      </w:r>
+      <w:r>
+        <w:rPr>
+          <w:noProof/>
+        </w:rPr>
+        <w:drawing>
+          <wp:inline distT="0" distB="0" distL="0" distR="0" wp14:anchorId="555C75F0" wp14:editId="4E4CE244">
+            <wp:extent cx="1794294" cy="1204323"/>
+            <wp:effectExtent l="0" t="0" r="0" b="0"/>
+            <wp:docPr id="12" name="Picture 12"/>
+            <wp:cNvGraphicFramePr>
+              <a:graphicFrameLocks xmlns:a="http://schemas.openxmlformats.org/drawingml/2006/main" noChangeAspect="1"/>
+            </wp:cNvGraphicFramePr>
+            <a:graphic xmlns:a="http://schemas.openxmlformats.org/drawingml/2006/main">
+              <a:graphicData uri="http://schemas.openxmlformats.org/drawingml/2006/picture">
+                <pic:pic xmlns:pic="http://schemas.openxmlformats.org/drawingml/2006/picture">
+                  <pic:nvPicPr>
+                    <pic:cNvPr id="0" name=""/>
+                    <pic:cNvPicPr/>
+                  </pic:nvPicPr>
+                  <pic:blipFill>
+                    <a:blip r:embed="rId24"/>
+                    <a:stretch>
+                      <a:fillRect/>
+                    </a:stretch>
+                  </pic:blipFill>
+                  <pic:spPr>
+                    <a:xfrm>
+                      <a:off x="0" y="0"/>
+                      <a:ext cx="1795767" cy="1205312"/>
+                    </a:xfrm>
+                    <a:prstGeom prst="rect">
+                      <a:avLst/>
+                    </a:prstGeom>
+                  </pic:spPr>
+                </pic:pic>
+              </a:graphicData>
+            </a:graphic>
+          </wp:inline>
+        </w:drawing>
+      </w:r>
     </w:p>
     <w:p>
       <w:pPr>
         <w:ind w:firstLine="360"/>
       </w:pPr>
-      <w:bookmarkStart w:id="0" w:name="_GoBack"/>
-      <w:bookmarkEnd w:id="0"/>
+    </w:p>
+    <w:p>
+      <w:pPr>
+        <w:ind w:firstLine="360"/>
+      </w:pPr>
+      <w:r>
+        <w:rPr>
+          <w:noProof/>
+        </w:rPr>
+        <w:drawing>
+          <wp:inline distT="0" distB="0" distL="0" distR="0" wp14:anchorId="5322C75E" wp14:editId="62B40ACB">
+            <wp:extent cx="5457825" cy="276225"/>
+            <wp:effectExtent l="0" t="0" r="9525" b="9525"/>
+            <wp:docPr id="21" name="Picture 21"/>
+            <wp:cNvGraphicFramePr>
+              <a:graphicFrameLocks xmlns:a="http://schemas.openxmlformats.org/drawingml/2006/main" noChangeAspect="1"/>
+            </wp:cNvGraphicFramePr>
+            <a:graphic xmlns:a="http://schemas.openxmlformats.org/drawingml/2006/main">
+              <a:graphicData uri="http://schemas.openxmlformats.org/drawingml/2006/picture">
+                <pic:pic xmlns:pic="http://schemas.openxmlformats.org/drawingml/2006/picture">
+                  <pic:nvPicPr>
+                    <pic:cNvPr id="0" name=""/>
+                    <pic:cNvPicPr/>
+                  </pic:nvPicPr>
+                  <pic:blipFill>
+                    <a:blip r:embed="rId25"/>
+                    <a:stretch>
+                      <a:fillRect/>
+                    </a:stretch>
+                  </pic:blipFill>
+                  <pic:spPr>
+                    <a:xfrm>
+                      <a:off x="0" y="0"/>
+                      <a:ext cx="5457825" cy="276225"/>
+                    </a:xfrm>
+                    <a:prstGeom prst="rect">
+                      <a:avLst/>
+                    </a:prstGeom>
+                  </pic:spPr>
+                </pic:pic>
+              </a:graphicData>
+            </a:graphic>
+          </wp:inline>
+        </w:drawing>
+      </w:r>
+    </w:p>
+    <w:p>
+      <w:pPr>
+        <w:ind w:firstLine="360"/>
+      </w:pPr>
+      <w:r>
+        <w:rPr>
+          <w:noProof/>
+        </w:rPr>
+        <w:drawing>
+          <wp:inline distT="0" distB="0" distL="0" distR="0" wp14:anchorId="62BA801B" wp14:editId="27B3DD4A">
+            <wp:extent cx="1704975" cy="1857375"/>
+            <wp:effectExtent l="0" t="0" r="9525" b="9525"/>
+            <wp:docPr id="24" name="Picture 24"/>
+            <wp:cNvGraphicFramePr>
+              <a:graphicFrameLocks xmlns:a="http://schemas.openxmlformats.org/drawingml/2006/main" noChangeAspect="1"/>
+            </wp:cNvGraphicFramePr>
+            <a:graphic xmlns:a="http://schemas.openxmlformats.org/drawingml/2006/main">
+              <a:graphicData uri="http://schemas.openxmlformats.org/drawingml/2006/picture">
+                <pic:pic xmlns:pic="http://schemas.openxmlformats.org/drawingml/2006/picture">
+                  <pic:nvPicPr>
+                    <pic:cNvPr id="0" name=""/>
+                    <pic:cNvPicPr/>
+                  </pic:nvPicPr>
+                  <pic:blipFill>
+                    <a:blip r:embed="rId26"/>
+                    <a:stretch>
+                      <a:fillRect/>
+                    </a:stretch>
+                  </pic:blipFill>
+                  <pic:spPr>
+                    <a:xfrm>
+                      <a:off x="0" y="0"/>
+                      <a:ext cx="1704975" cy="1857375"/>
+                    </a:xfrm>
+                    <a:prstGeom prst="rect">
+                      <a:avLst/>
+                    </a:prstGeom>
+                  </pic:spPr>
+                </pic:pic>
+              </a:graphicData>
+            </a:graphic>
+          </wp:inline>
+        </w:drawing>
+      </w:r>
+      <w:r>
+        <w:t xml:space="preserve">   </w:t>
+      </w:r>
+      <w:r>
+        <w:rPr>
+          <w:noProof/>
+        </w:rPr>
+        <w:drawing>
+          <wp:inline distT="0" distB="0" distL="0" distR="0" wp14:anchorId="15AA9CA4" wp14:editId="4D47ED49">
+            <wp:extent cx="1552753" cy="1820173"/>
+            <wp:effectExtent l="0" t="0" r="0" b="8890"/>
+            <wp:docPr id="23" name="Picture 23"/>
+            <wp:cNvGraphicFramePr>
+              <a:graphicFrameLocks xmlns:a="http://schemas.openxmlformats.org/drawingml/2006/main" noChangeAspect="1"/>
+            </wp:cNvGraphicFramePr>
+            <a:graphic xmlns:a="http://schemas.openxmlformats.org/drawingml/2006/main">
+              <a:graphicData uri="http://schemas.openxmlformats.org/drawingml/2006/picture">
+                <pic:pic xmlns:pic="http://schemas.openxmlformats.org/drawingml/2006/picture">
+                  <pic:nvPicPr>
+                    <pic:cNvPr id="0" name=""/>
+                    <pic:cNvPicPr/>
+                  </pic:nvPicPr>
+                  <pic:blipFill rotWithShape="1">
+                    <a:blip r:embed="rId27"/>
+                    <a:srcRect l="20000" t="29667"/>
+                    <a:stretch/>
+                  </pic:blipFill>
+                  <pic:spPr bwMode="auto">
+                    <a:xfrm>
+                      <a:off x="0" y="0"/>
+                      <a:ext cx="1554480" cy="1822197"/>
+                    </a:xfrm>
+                    <a:prstGeom prst="rect">
+                      <a:avLst/>
+                    </a:prstGeom>
+                    <a:ln>
+                      <a:noFill/>
+                    </a:ln>
+                    <a:extLst>
+                      <a:ext uri="{53640926-AAD7-44D8-BBD7-CCE9431645EC}">
+                        <a14:shadowObscured xmlns:a14="http://schemas.microsoft.com/office/drawing/2010/main"/>
+                      </a:ext>
+                    </a:extLst>
+                  </pic:spPr>
+                </pic:pic>
+              </a:graphicData>
+            </a:graphic>
+          </wp:inline>
+        </w:drawing>
+      </w:r>
+    </w:p>
+    <w:p>
+      <w:pPr>
+        <w:ind w:firstLine="360"/>
+      </w:pPr>
+    </w:p>
+    <w:p>
+      <w:pPr>
+        <w:ind w:firstLine="360"/>
+      </w:pPr>
+      <w:r>
+        <w:rPr>
+          <w:noProof/>
+        </w:rPr>
+        <w:drawing>
+          <wp:inline distT="0" distB="0" distL="0" distR="0" wp14:anchorId="472D40ED" wp14:editId="2E20ABA6">
+            <wp:extent cx="2261132" cy="2122098"/>
+            <wp:effectExtent l="0" t="0" r="6350" b="0"/>
+            <wp:docPr id="25" name="Picture 25"/>
+            <wp:cNvGraphicFramePr>
+              <a:graphicFrameLocks xmlns:a="http://schemas.openxmlformats.org/drawingml/2006/main" noChangeAspect="1"/>
+            </wp:cNvGraphicFramePr>
+            <a:graphic xmlns:a="http://schemas.openxmlformats.org/drawingml/2006/main">
+              <a:graphicData uri="http://schemas.openxmlformats.org/drawingml/2006/picture">
+                <pic:pic xmlns:pic="http://schemas.openxmlformats.org/drawingml/2006/picture">
+                  <pic:nvPicPr>
+                    <pic:cNvPr id="0" name=""/>
+                    <pic:cNvPicPr/>
+                  </pic:nvPicPr>
+                  <pic:blipFill rotWithShape="1">
+                    <a:blip r:embed="rId28"/>
+                    <a:srcRect b="49755"/>
+                    <a:stretch/>
+                  </pic:blipFill>
+                  <pic:spPr bwMode="auto">
+                    <a:xfrm>
+                      <a:off x="0" y="0"/>
+                      <a:ext cx="2262352" cy="2123243"/>
+                    </a:xfrm>
+                    <a:prstGeom prst="rect">
+                      <a:avLst/>
+                    </a:prstGeom>
+                    <a:ln>
+                      <a:noFill/>
+                    </a:ln>
+                    <a:extLst>
+                      <a:ext uri="{53640926-AAD7-44D8-BBD7-CCE9431645EC}">
+                        <a14:shadowObscured xmlns:a14="http://schemas.microsoft.com/office/drawing/2010/main"/>
+                      </a:ext>
+                    </a:extLst>
+                  </pic:spPr>
+                </pic:pic>
+              </a:graphicData>
+            </a:graphic>
+          </wp:inline>
+        </w:drawing>
+      </w:r>
+      <w:r>
+        <w:rPr>
+          <w:noProof/>
+        </w:rPr>
+        <w:drawing>
+          <wp:inline distT="0" distB="0" distL="0" distR="0" wp14:anchorId="5B7AC43C" wp14:editId="0FC71FF2">
+            <wp:extent cx="2225615" cy="2068414"/>
+            <wp:effectExtent l="0" t="0" r="3810" b="8255"/>
+            <wp:docPr id="26" name="Picture 26"/>
+            <wp:cNvGraphicFramePr>
+              <a:graphicFrameLocks xmlns:a="http://schemas.openxmlformats.org/drawingml/2006/main" noChangeAspect="1"/>
+            </wp:cNvGraphicFramePr>
+            <a:graphic xmlns:a="http://schemas.openxmlformats.org/drawingml/2006/main">
+              <a:graphicData uri="http://schemas.openxmlformats.org/drawingml/2006/picture">
+                <pic:pic xmlns:pic="http://schemas.openxmlformats.org/drawingml/2006/picture">
+                  <pic:nvPicPr>
+                    <pic:cNvPr id="0" name=""/>
+                    <pic:cNvPicPr/>
+                  </pic:nvPicPr>
+                  <pic:blipFill rotWithShape="1">
+                    <a:blip r:embed="rId28"/>
+                    <a:srcRect t="50243" b="1"/>
+                    <a:stretch/>
+                  </pic:blipFill>
+                  <pic:spPr bwMode="auto">
+                    <a:xfrm>
+                      <a:off x="0" y="0"/>
+                      <a:ext cx="2237219" cy="2079198"/>
+                    </a:xfrm>
+                    <a:prstGeom prst="rect">
+                      <a:avLst/>
+                    </a:prstGeom>
+                    <a:ln>
+                      <a:noFill/>
+                    </a:ln>
+                    <a:extLst>
+                      <a:ext uri="{53640926-AAD7-44D8-BBD7-CCE9431645EC}">
+                        <a14:shadowObscured xmlns:a14="http://schemas.microsoft.com/office/drawing/2010/main"/>
+                      </a:ext>
+                    </a:extLst>
+                  </pic:spPr>
+                </pic:pic>
+              </a:graphicData>
+            </a:graphic>
+          </wp:inline>
+        </w:drawing>
+      </w:r>
     </w:p>
     <w:sectPr>
       <w:pgSz w:w="12240" w:h="15840"/>

</xml_diff>

<commit_message>
CNN visuals in report
</commit_message>
<xml_diff>
--- a/DataVisualization/DataVisualization.docx
+++ b/DataVisualization/DataVisualization.docx
@@ -48,15 +48,27 @@
         <w:t>Histograms can show the pixel range used</w:t>
       </w:r>
       <w:r>
-        <w:t xml:space="preserve"> and </w:t>
-      </w:r>
-      <w:r>
-        <w:t xml:space="preserve">intermediate images of the CNN models can show important features. </w:t>
+        <w:t xml:space="preserve"> </w:t>
       </w:r>
       <w:r>
         <w:rPr>
           <w:strike/>
         </w:rPr>
+        <w:t xml:space="preserve">and </w:t>
+      </w:r>
+      <w:r>
+        <w:rPr>
+          <w:strike/>
+        </w:rPr>
+        <w:t>intermediate images of the CNN models can show important features.</w:t>
+      </w:r>
+      <w:r>
+        <w:t xml:space="preserve"> </w:t>
+      </w:r>
+      <w:r>
+        <w:rPr>
+          <w:strike/>
+        </w:rPr>
         <w:t xml:space="preserve">I will also look at the mean </w:t>
       </w:r>
       <w:r>
@@ -74,7 +86,6 @@
       <w:r>
         <w:t xml:space="preserve">. </w:t>
       </w:r>
-      <w:bookmarkStart w:id="0" w:name="_GoBack"/>
       <w:proofErr w:type="gramStart"/>
       <w:r>
         <w:rPr>
@@ -82,7 +93,6 @@
         </w:rPr>
         <w:t>How preprocessing changes the image of the biggest difference</w:t>
       </w:r>
-      <w:bookmarkEnd w:id="0"/>
       <w:r>
         <w:t>.</w:t>
       </w:r>
@@ -1351,6 +1361,255 @@
                         <a14:shadowObscured xmlns:a14="http://schemas.microsoft.com/office/drawing/2010/main"/>
                       </a:ext>
                     </a:extLst>
+                  </pic:spPr>
+                </pic:pic>
+              </a:graphicData>
+            </a:graphic>
+          </wp:inline>
+        </w:drawing>
+      </w:r>
+    </w:p>
+    <w:p>
+      <w:pPr>
+        <w:ind w:firstLine="360"/>
+      </w:pPr>
+    </w:p>
+    <w:p>
+      <w:r>
+        <w:br w:type="page"/>
+      </w:r>
+    </w:p>
+    <w:p>
+      <w:pPr>
+        <w:ind w:firstLine="360"/>
+      </w:pPr>
+      <w:r>
+        <w:lastRenderedPageBreak/>
+        <w:t>CNN intermediate layers</w:t>
+      </w:r>
+    </w:p>
+    <w:p>
+      <w:pPr>
+        <w:ind w:firstLine="360"/>
+      </w:pPr>
+    </w:p>
+    <w:p>
+      <w:pPr>
+        <w:ind w:firstLine="360"/>
+      </w:pPr>
+      <w:proofErr w:type="spellStart"/>
+      <w:r>
+        <w:t>Origional</w:t>
+      </w:r>
+      <w:proofErr w:type="spellEnd"/>
+      <w:r>
+        <w:t xml:space="preserve"> image</w:t>
+      </w:r>
+      <w:bookmarkStart w:id="0" w:name="_GoBack"/>
+      <w:bookmarkEnd w:id="0"/>
+    </w:p>
+    <w:p>
+      <w:pPr>
+        <w:ind w:firstLine="360"/>
+      </w:pPr>
+      <w:r>
+        <w:rPr>
+          <w:noProof/>
+        </w:rPr>
+        <w:drawing>
+          <wp:inline distT="0" distB="0" distL="0" distR="0" wp14:anchorId="07C8B8EC" wp14:editId="33F73D7A">
+            <wp:extent cx="2291781" cy="1949570"/>
+            <wp:effectExtent l="0" t="0" r="0" b="0"/>
+            <wp:docPr id="27" name="Picture 27"/>
+            <wp:cNvGraphicFramePr>
+              <a:graphicFrameLocks xmlns:a="http://schemas.openxmlformats.org/drawingml/2006/main" noChangeAspect="1"/>
+            </wp:cNvGraphicFramePr>
+            <a:graphic xmlns:a="http://schemas.openxmlformats.org/drawingml/2006/main">
+              <a:graphicData uri="http://schemas.openxmlformats.org/drawingml/2006/picture">
+                <pic:pic xmlns:pic="http://schemas.openxmlformats.org/drawingml/2006/picture">
+                  <pic:nvPicPr>
+                    <pic:cNvPr id="0" name=""/>
+                    <pic:cNvPicPr/>
+                  </pic:nvPicPr>
+                  <pic:blipFill rotWithShape="1">
+                    <a:blip r:embed="rId29"/>
+                    <a:srcRect l="23143" t="31097"/>
+                    <a:stretch/>
+                  </pic:blipFill>
+                  <pic:spPr bwMode="auto">
+                    <a:xfrm>
+                      <a:off x="0" y="0"/>
+                      <a:ext cx="2291344" cy="1949198"/>
+                    </a:xfrm>
+                    <a:prstGeom prst="rect">
+                      <a:avLst/>
+                    </a:prstGeom>
+                    <a:ln>
+                      <a:noFill/>
+                    </a:ln>
+                    <a:extLst>
+                      <a:ext uri="{53640926-AAD7-44D8-BBD7-CCE9431645EC}">
+                        <a14:shadowObscured xmlns:a14="http://schemas.microsoft.com/office/drawing/2010/main"/>
+                      </a:ext>
+                    </a:extLst>
+                  </pic:spPr>
+                </pic:pic>
+              </a:graphicData>
+            </a:graphic>
+          </wp:inline>
+        </w:drawing>
+      </w:r>
+    </w:p>
+    <w:p>
+      <w:pPr>
+        <w:ind w:firstLine="360"/>
+      </w:pPr>
+      <w:r>
+        <w:t>PHASE 1</w:t>
+      </w:r>
+    </w:p>
+    <w:p>
+      <w:pPr>
+        <w:ind w:firstLine="360"/>
+      </w:pPr>
+      <w:r>
+        <w:rPr>
+          <w:noProof/>
+        </w:rPr>
+        <w:drawing>
+          <wp:inline distT="0" distB="0" distL="0" distR="0" wp14:anchorId="7EADF373" wp14:editId="1F050A4C">
+            <wp:extent cx="5943600" cy="2935605"/>
+            <wp:effectExtent l="0" t="0" r="0" b="0"/>
+            <wp:docPr id="28" name="Picture 28"/>
+            <wp:cNvGraphicFramePr>
+              <a:graphicFrameLocks xmlns:a="http://schemas.openxmlformats.org/drawingml/2006/main" noChangeAspect="1"/>
+            </wp:cNvGraphicFramePr>
+            <a:graphic xmlns:a="http://schemas.openxmlformats.org/drawingml/2006/main">
+              <a:graphicData uri="http://schemas.openxmlformats.org/drawingml/2006/picture">
+                <pic:pic xmlns:pic="http://schemas.openxmlformats.org/drawingml/2006/picture">
+                  <pic:nvPicPr>
+                    <pic:cNvPr id="0" name=""/>
+                    <pic:cNvPicPr/>
+                  </pic:nvPicPr>
+                  <pic:blipFill>
+                    <a:blip r:embed="rId30"/>
+                    <a:stretch>
+                      <a:fillRect/>
+                    </a:stretch>
+                  </pic:blipFill>
+                  <pic:spPr>
+                    <a:xfrm>
+                      <a:off x="0" y="0"/>
+                      <a:ext cx="5943600" cy="2935605"/>
+                    </a:xfrm>
+                    <a:prstGeom prst="rect">
+                      <a:avLst/>
+                    </a:prstGeom>
+                  </pic:spPr>
+                </pic:pic>
+              </a:graphicData>
+            </a:graphic>
+          </wp:inline>
+        </w:drawing>
+      </w:r>
+    </w:p>
+    <w:p>
+      <w:r>
+        <w:br w:type="page"/>
+      </w:r>
+    </w:p>
+    <w:p>
+      <w:pPr>
+        <w:ind w:firstLine="360"/>
+      </w:pPr>
+      <w:r>
+        <w:lastRenderedPageBreak/>
+        <w:t>PHASE 2</w:t>
+      </w:r>
+    </w:p>
+    <w:p>
+      <w:pPr>
+        <w:spacing w:after="0"/>
+        <w:ind w:firstLine="360"/>
+      </w:pPr>
+      <w:r>
+        <w:rPr>
+          <w:noProof/>
+        </w:rPr>
+        <w:drawing>
+          <wp:inline distT="0" distB="0" distL="0" distR="0" wp14:anchorId="26703FF3" wp14:editId="3B520327">
+            <wp:extent cx="5943600" cy="2871470"/>
+            <wp:effectExtent l="0" t="0" r="0" b="5080"/>
+            <wp:docPr id="29" name="Picture 29"/>
+            <wp:cNvGraphicFramePr>
+              <a:graphicFrameLocks xmlns:a="http://schemas.openxmlformats.org/drawingml/2006/main" noChangeAspect="1"/>
+            </wp:cNvGraphicFramePr>
+            <a:graphic xmlns:a="http://schemas.openxmlformats.org/drawingml/2006/main">
+              <a:graphicData uri="http://schemas.openxmlformats.org/drawingml/2006/picture">
+                <pic:pic xmlns:pic="http://schemas.openxmlformats.org/drawingml/2006/picture">
+                  <pic:nvPicPr>
+                    <pic:cNvPr id="0" name=""/>
+                    <pic:cNvPicPr/>
+                  </pic:nvPicPr>
+                  <pic:blipFill>
+                    <a:blip r:embed="rId31"/>
+                    <a:stretch>
+                      <a:fillRect/>
+                    </a:stretch>
+                  </pic:blipFill>
+                  <pic:spPr>
+                    <a:xfrm>
+                      <a:off x="0" y="0"/>
+                      <a:ext cx="5943600" cy="2871470"/>
+                    </a:xfrm>
+                    <a:prstGeom prst="rect">
+                      <a:avLst/>
+                    </a:prstGeom>
+                  </pic:spPr>
+                </pic:pic>
+              </a:graphicData>
+            </a:graphic>
+          </wp:inline>
+        </w:drawing>
+      </w:r>
+    </w:p>
+    <w:p>
+      <w:pPr>
+        <w:ind w:firstLine="360"/>
+      </w:pPr>
+      <w:r>
+        <w:rPr>
+          <w:noProof/>
+        </w:rPr>
+        <w:drawing>
+          <wp:inline distT="0" distB="0" distL="0" distR="0" wp14:anchorId="4A69CF85" wp14:editId="7210D796">
+            <wp:extent cx="5943600" cy="2869565"/>
+            <wp:effectExtent l="0" t="0" r="0" b="6985"/>
+            <wp:docPr id="30" name="Picture 30"/>
+            <wp:cNvGraphicFramePr>
+              <a:graphicFrameLocks xmlns:a="http://schemas.openxmlformats.org/drawingml/2006/main" noChangeAspect="1"/>
+            </wp:cNvGraphicFramePr>
+            <a:graphic xmlns:a="http://schemas.openxmlformats.org/drawingml/2006/main">
+              <a:graphicData uri="http://schemas.openxmlformats.org/drawingml/2006/picture">
+                <pic:pic xmlns:pic="http://schemas.openxmlformats.org/drawingml/2006/picture">
+                  <pic:nvPicPr>
+                    <pic:cNvPr id="0" name=""/>
+                    <pic:cNvPicPr/>
+                  </pic:nvPicPr>
+                  <pic:blipFill>
+                    <a:blip r:embed="rId32"/>
+                    <a:stretch>
+                      <a:fillRect/>
+                    </a:stretch>
+                  </pic:blipFill>
+                  <pic:spPr>
+                    <a:xfrm>
+                      <a:off x="0" y="0"/>
+                      <a:ext cx="5943600" cy="2869565"/>
+                    </a:xfrm>
+                    <a:prstGeom prst="rect">
+                      <a:avLst/>
+                    </a:prstGeom>
                   </pic:spPr>
                 </pic:pic>
               </a:graphicData>

</xml_diff>